<commit_message>
Updated to version 10.6
</commit_message>
<xml_diff>
--- a/Symbolizing_features.docx
+++ b/Symbolizing_features.docx
@@ -1,6 +1,6 @@
 
 <file path=word/document.xml><?xml version="1.0" encoding="utf-8"?>
-<w:document xmlns:wpc="http://schemas.microsoft.com/office/word/2010/wordprocessingCanvas" xmlns:mc="http://schemas.openxmlformats.org/markup-compatibility/2006" xmlns:o="urn:schemas-microsoft-com:office:office" xmlns:r="http://schemas.openxmlformats.org/officeDocument/2006/relationships" xmlns:m="http://schemas.openxmlformats.org/officeDocument/2006/math" xmlns:v="urn:schemas-microsoft-com:vml" xmlns:wp14="http://schemas.microsoft.com/office/word/2010/wordprocessingDrawing" xmlns:wp="http://schemas.openxmlformats.org/drawingml/2006/wordprocessingDrawing" xmlns:w10="urn:schemas-microsoft-com:office:word" xmlns:w="http://schemas.openxmlformats.org/wordprocessingml/2006/main" xmlns:w14="http://schemas.microsoft.com/office/word/2010/wordml" xmlns:w15="http://schemas.microsoft.com/office/word/2012/wordml" xmlns:wpg="http://schemas.microsoft.com/office/word/2010/wordprocessingGroup" xmlns:wpi="http://schemas.microsoft.com/office/word/2010/wordprocessingInk" xmlns:wne="http://schemas.microsoft.com/office/word/2006/wordml" xmlns:wps="http://schemas.microsoft.com/office/word/2010/wordprocessingShape" mc:Ignorable="w14 w15 wp14">
+<w:document xmlns:wpc="http://schemas.microsoft.com/office/word/2010/wordprocessingCanvas" xmlns:cx="http://schemas.microsoft.com/office/drawing/2014/chartex" xmlns:cx1="http://schemas.microsoft.com/office/drawing/2015/9/8/chartex" xmlns:mc="http://schemas.openxmlformats.org/markup-compatibility/2006" xmlns:o="urn:schemas-microsoft-com:office:office" xmlns:r="http://schemas.openxmlformats.org/officeDocument/2006/relationships" xmlns:m="http://schemas.openxmlformats.org/officeDocument/2006/math" xmlns:v="urn:schemas-microsoft-com:vml" xmlns:wp14="http://schemas.microsoft.com/office/word/2010/wordprocessingDrawing" xmlns:wp="http://schemas.openxmlformats.org/drawingml/2006/wordprocessingDrawing" xmlns:w10="urn:schemas-microsoft-com:office:word" xmlns:w="http://schemas.openxmlformats.org/wordprocessingml/2006/main" xmlns:w14="http://schemas.microsoft.com/office/word/2010/wordml" xmlns:w15="http://schemas.microsoft.com/office/word/2012/wordml" xmlns:w16se="http://schemas.microsoft.com/office/word/2015/wordml/symex" xmlns:wpg="http://schemas.microsoft.com/office/word/2010/wordprocessingGroup" xmlns:wpi="http://schemas.microsoft.com/office/word/2010/wordprocessingInk" xmlns:wne="http://schemas.microsoft.com/office/word/2006/wordml" xmlns:wps="http://schemas.microsoft.com/office/word/2010/wordprocessingShape" mc:Ignorable="w14 w15 w16se wp14">
   <w:body>
     <w:p>
       <w:pPr>
@@ -29,7 +29,7 @@
         <w:tblLook w:val="04A0" w:firstRow="1" w:lastRow="0" w:firstColumn="1" w:lastColumn="0" w:noHBand="0" w:noVBand="1"/>
       </w:tblPr>
       <w:tblGrid>
-        <w:gridCol w:w="9352"/>
+        <w:gridCol w:w="14182"/>
       </w:tblGrid>
       <w:tr>
         <w:tc>
@@ -67,6 +67,7 @@
               </w:rPr>
               <w:t xml:space="preserve">Create a folder called </w:t>
             </w:r>
+            <w:proofErr w:type="spellStart"/>
             <w:r>
               <w:rPr>
                 <w:rFonts w:eastAsia="Times New Roman" w:cs="Arial"/>
@@ -77,14 +78,24 @@
               </w:rPr>
               <w:t>Symbology</w:t>
             </w:r>
+            <w:proofErr w:type="spellEnd"/>
             <w:r>
               <w:rPr>
                 <w:rFonts w:eastAsia="Times New Roman" w:cs="Arial"/>
+                <w:b/>
                 <w:color w:val="000000"/>
                 <w:sz w:val="22"/>
                 <w:szCs w:val="20"/>
               </w:rPr>
-              <w:t xml:space="preserve">. On DIA 322 computers, you might want to create this folder in your user Documents folder (e.g. C:\Users\jdoe\Documents\Symbology). On the DIA 222 computers, you might want </w:t>
+              <w:t xml:space="preserve"> </w:t>
+            </w:r>
+            <w:r>
+              <w:rPr>
+                <w:rFonts w:cs="Arial"/>
+                <w:color w:val="000000"/>
+                <w:shd w:val="clear" w:color="auto" w:fill="F2F2F2"/>
+              </w:rPr>
+              <w:t>somewhere under your personal directory</w:t>
             </w:r>
             <w:r>
               <w:rPr>
@@ -93,7 +104,7 @@
                 <w:sz w:val="22"/>
                 <w:szCs w:val="20"/>
               </w:rPr>
-              <w:t xml:space="preserve">to </w:t>
+              <w:t xml:space="preserve"> </w:t>
             </w:r>
             <w:r>
               <w:rPr>
@@ -102,17 +113,15 @@
                 <w:sz w:val="22"/>
                 <w:szCs w:val="20"/>
               </w:rPr>
-              <w:t>create this folder on the D: drive under D:\</w:t>
+              <w:t xml:space="preserve">(e.g. </w:t>
             </w:r>
             <w:r>
               <w:rPr>
-                <w:rFonts w:eastAsia="Times New Roman" w:cs="Arial"/>
-                <w:i/>
+                <w:rFonts w:cs="Arial"/>
                 <w:color w:val="000000"/>
-                <w:sz w:val="22"/>
-                <w:szCs w:val="20"/>
+                <w:shd w:val="clear" w:color="auto" w:fill="F2F2F2"/>
               </w:rPr>
-              <w:t>course number</w:t>
+              <w:t>C:\Users\jdoe\Documents\Tutorials\</w:t>
             </w:r>
             <w:r>
               <w:rPr>
@@ -121,80 +130,7 @@
                 <w:sz w:val="22"/>
                 <w:szCs w:val="20"/>
               </w:rPr>
-              <w:t>\</w:t>
-            </w:r>
-            <w:r>
-              <w:rPr>
-                <w:rFonts w:eastAsia="Times New Roman" w:cs="Arial"/>
-                <w:i/>
-                <w:color w:val="000000"/>
-                <w:sz w:val="22"/>
-                <w:szCs w:val="20"/>
-              </w:rPr>
-              <w:t>user name</w:t>
-            </w:r>
-            <w:r>
-              <w:rPr>
-                <w:rFonts w:eastAsia="Times New Roman" w:cs="Arial"/>
-                <w:color w:val="000000"/>
-                <w:sz w:val="22"/>
-                <w:szCs w:val="20"/>
-              </w:rPr>
-              <w:t>\ (e.g. D:</w:t>
-            </w:r>
-            <w:r>
-              <w:rPr>
-                <w:rFonts w:eastAsia="Times New Roman" w:cs="Arial"/>
-                <w:color w:val="000000"/>
-                <w:sz w:val="22"/>
-                <w:szCs w:val="20"/>
-              </w:rPr>
-              <w:t>\</w:t>
-            </w:r>
-            <w:r>
-              <w:rPr>
-                <w:rFonts w:eastAsia="Times New Roman" w:cs="Arial"/>
-                <w:color w:val="000000"/>
-                <w:sz w:val="22"/>
-                <w:szCs w:val="20"/>
-              </w:rPr>
-              <w:t>ES212</w:t>
-            </w:r>
-            <w:r>
-              <w:rPr>
-                <w:rFonts w:eastAsia="Times New Roman" w:cs="Arial"/>
-                <w:color w:val="000000"/>
-                <w:sz w:val="22"/>
-                <w:szCs w:val="20"/>
-              </w:rPr>
-              <w:t>\</w:t>
-            </w:r>
-            <w:r>
-              <w:rPr>
-                <w:rFonts w:eastAsia="Times New Roman" w:cs="Arial"/>
-                <w:color w:val="000000"/>
-                <w:sz w:val="22"/>
-                <w:szCs w:val="20"/>
-              </w:rPr>
-              <w:t>jdoe</w:t>
-            </w:r>
-            <w:r>
-              <w:rPr>
-                <w:rFonts w:eastAsia="Times New Roman" w:cs="Arial"/>
-                <w:color w:val="000000"/>
-                <w:sz w:val="22"/>
-                <w:szCs w:val="20"/>
-              </w:rPr>
-              <w:t>\</w:t>
-            </w:r>
-            <w:r>
-              <w:rPr>
-                <w:rFonts w:eastAsia="Times New Roman" w:cs="Arial"/>
-                <w:color w:val="000000"/>
-                <w:sz w:val="22"/>
-                <w:szCs w:val="20"/>
-              </w:rPr>
-              <w:t>Symbology).</w:t>
+              <w:t xml:space="preserve">Symbology). </w:t>
             </w:r>
           </w:p>
           <w:p>
@@ -1039,7 +975,6 @@
         <w:rPr>
           <w:noProof/>
         </w:rPr>
-        <w:lastRenderedPageBreak/>
         <w:drawing>
           <wp:inline distT="0" distB="0" distL="0" distR="0" wp14:anchorId="631E705F" wp14:editId="565DAA43">
             <wp:extent cx="4057143" cy="2961905"/>
@@ -1293,8 +1228,13 @@
         <w:pStyle w:val="Instructions-GIS"/>
       </w:pPr>
       <w:r>
-        <w:lastRenderedPageBreak/>
-        <w:t>Close the attribute table.</w:t>
+        <w:rPr>
+          <w:b/>
+        </w:rPr>
+        <w:t>Close</w:t>
+      </w:r>
+      <w:r>
+        <w:t xml:space="preserve"> the attribute table.</w:t>
       </w:r>
     </w:p>
     <w:p>
@@ -1503,7 +1443,6 @@
         <w:rPr>
           <w:noProof/>
         </w:rPr>
-        <w:lastRenderedPageBreak/>
         <w:drawing>
           <wp:inline distT="0" distB="0" distL="0" distR="0" wp14:anchorId="1FEF65E1" wp14:editId="0E466E85">
             <wp:extent cx="5934456" cy="3712464"/>
@@ -1552,7 +1491,13 @@
         <w:t>total</w:t>
       </w:r>
       <w:r>
-        <w:t xml:space="preserve"> acreage within each county. Also note that each county has </w:t>
+        <w:t xml:space="preserve"> acreage within each county. Also note that each county has</w:t>
+      </w:r>
+      <w:r>
+        <w:t xml:space="preserve"> a</w:t>
+      </w:r>
+      <w:r>
+        <w:t xml:space="preserve"> </w:t>
       </w:r>
       <w:r>
         <w:rPr>
@@ -1665,7 +1610,6 @@
         <w:rPr>
           <w:noProof/>
         </w:rPr>
-        <w:lastRenderedPageBreak/>
         <w:drawing>
           <wp:inline distT="0" distB="0" distL="0" distR="0" wp14:anchorId="56103227" wp14:editId="108580A1">
             <wp:extent cx="2578608" cy="2020824"/>
@@ -1843,13 +1787,19 @@
         <w:rPr>
           <w:color w:val="FF0000"/>
         </w:rPr>
-        <w:t xml:space="preserve"> menu. A</w:t>
+        <w:t xml:space="preserve"> menu. </w:t>
       </w:r>
       <w:r>
         <w:rPr>
           <w:color w:val="FF0000"/>
         </w:rPr>
-        <w:t xml:space="preserve">s of </w:t>
+        <w:t>In</w:t>
+      </w:r>
+      <w:r>
+        <w:rPr>
+          <w:color w:val="FF0000"/>
+        </w:rPr>
+        <w:t xml:space="preserve"> </w:t>
       </w:r>
       <w:r>
         <w:rPr>
@@ -1880,7 +1830,19 @@
           <w:rPr>
             <w:rStyle w:val="Hyperlink"/>
           </w:rPr>
-          <w:t>bug</w:t>
+          <w:t>b</w:t>
+        </w:r>
+        <w:r>
+          <w:rPr>
+            <w:rStyle w:val="Hyperlink"/>
+          </w:rPr>
+          <w:t>u</w:t>
+        </w:r>
+        <w:r>
+          <w:rPr>
+            <w:rStyle w:val="Hyperlink"/>
+          </w:rPr>
+          <w:t>g</w:t>
         </w:r>
       </w:hyperlink>
       <w:r>
@@ -1915,6 +1877,12 @@
         </w:rPr>
         <w:t xml:space="preserve"> option instead. The original workflow is still shown in this tutorial for backward compatibility but should be replaced with the aforementioned workaround if using version 10.4 or later.</w:t>
       </w:r>
+      <w:r>
+        <w:rPr>
+          <w:color w:val="FF0000"/>
+        </w:rPr>
+        <w:t xml:space="preserve"> Note that this bug has not been fixed as of version 10.6.</w:t>
+      </w:r>
     </w:p>
     <w:p>
       <w:pPr>
@@ -1956,15 +1924,12 @@
       <w:r>
         <w:t>.</w:t>
       </w:r>
-      <w:bookmarkStart w:id="3" w:name="_GoBack"/>
-      <w:bookmarkEnd w:id="3"/>
     </w:p>
     <w:p>
       <w:r>
         <w:rPr>
           <w:noProof/>
         </w:rPr>
-        <w:lastRenderedPageBreak/>
         <w:drawing>
           <wp:inline distT="0" distB="0" distL="0" distR="0" wp14:anchorId="78CB68E5" wp14:editId="1D33A4FD">
             <wp:extent cx="3172968" cy="1508760"/>
@@ -2130,7 +2095,13 @@
     </w:p>
     <w:p>
       <w:r>
-        <w:t xml:space="preserve">Looking at the legend, we notice some oddities in the range of values. The range starts off with a negative value (-0.077) but it’s clear that we cannot have ‘negative’ area! </w:t>
+        <w:t xml:space="preserve">Looking at the legend, </w:t>
+      </w:r>
+      <w:r>
+        <w:t>you’ll</w:t>
+      </w:r>
+      <w:r>
+        <w:t xml:space="preserve"> notice some oddities in the range of values. The range starts off with a negative value (-0.077) but it’s clear that we cannot have ‘negative’ area! </w:t>
       </w:r>
     </w:p>
     <w:p>
@@ -2180,7 +2151,16 @@
         <w:pStyle w:val="Instructions-GIS"/>
       </w:pPr>
       <w:r>
-        <w:t xml:space="preserve">Open the </w:t>
+        <w:t>Let’s explore this discrepancy by o</w:t>
+      </w:r>
+      <w:r>
+        <w:t>pen</w:t>
+      </w:r>
+      <w:r>
+        <w:t>ing</w:t>
+      </w:r>
+      <w:r>
+        <w:t xml:space="preserve"> the </w:t>
       </w:r>
       <w:r>
         <w:rPr>
@@ -2206,7 +2186,13 @@
         <w:t>CROP_ACR07</w:t>
       </w:r>
       <w:r>
-        <w:t xml:space="preserve"> field. Why does this matter? Well it turns out that </w:t>
+        <w:t xml:space="preserve"> field</w:t>
+      </w:r>
+      <w:r>
+        <w:t xml:space="preserve"> (you might want to sort this field in ascending order to see these values)</w:t>
+      </w:r>
+      <w:r>
+        <w:t xml:space="preserve">. Why does this matter? Well it turns out that </w:t>
       </w:r>
       <w:r>
         <w:rPr>
@@ -2215,11 +2201,7 @@
         <w:t>CROP_MI07</w:t>
       </w:r>
       <w:r>
-        <w:t xml:space="preserve"> </w:t>
-      </w:r>
-      <w:r>
-        <w:lastRenderedPageBreak/>
-        <w:t xml:space="preserve">was calculated from the </w:t>
+        <w:t xml:space="preserve"> was calculated from the </w:t>
       </w:r>
       <w:r>
         <w:rPr>
@@ -2523,7 +2505,6 @@
           <w:b/>
           <w:noProof/>
         </w:rPr>
-        <w:lastRenderedPageBreak/>
         <w:drawing>
           <wp:inline distT="0" distB="0" distL="0" distR="0">
             <wp:extent cx="2305372" cy="704948"/>
@@ -2823,7 +2804,6 @@
         <w:rPr>
           <w:noProof/>
         </w:rPr>
-        <w:lastRenderedPageBreak/>
         <w:drawing>
           <wp:inline distT="0" distB="0" distL="0" distR="0" wp14:anchorId="4085AC36" wp14:editId="3AAC5076">
             <wp:extent cx="5943600" cy="4635500"/>
@@ -3024,7 +3004,6 @@
         <w:rPr>
           <w:noProof/>
         </w:rPr>
-        <w:lastRenderedPageBreak/>
         <w:drawing>
           <wp:inline distT="0" distB="0" distL="0" distR="0" wp14:anchorId="584B3424" wp14:editId="4E54166D">
             <wp:extent cx="2723810" cy="1028571"/>
@@ -3319,7 +3298,6 @@
         <w:rPr>
           <w:noProof/>
         </w:rPr>
-        <w:lastRenderedPageBreak/>
         <w:drawing>
           <wp:inline distT="0" distB="0" distL="0" distR="0" wp14:anchorId="5D744168" wp14:editId="4FFE195C">
             <wp:extent cx="4362450" cy="1905000"/>
@@ -3590,7 +3568,6 @@
         <w:pStyle w:val="Instructions-GIS"/>
       </w:pPr>
       <w:r>
-        <w:lastRenderedPageBreak/>
         <w:t xml:space="preserve">Change the first label </w:t>
       </w:r>
       <w:r>
@@ -3808,7 +3785,6 @@
         <w:rPr>
           <w:noProof/>
         </w:rPr>
-        <w:lastRenderedPageBreak/>
         <w:drawing>
           <wp:inline distT="0" distB="0" distL="0" distR="0" wp14:anchorId="74FEF2AA" wp14:editId="73B06708">
             <wp:extent cx="6077799" cy="3953427"/>
@@ -3856,14 +3832,14 @@
       <w:pPr>
         <w:pStyle w:val="Stepheader-GIS"/>
       </w:pPr>
-      <w:bookmarkStart w:id="4" w:name="_Toc430258284"/>
+      <w:bookmarkStart w:id="3" w:name="_Toc430258284"/>
       <w:r>
         <w:t>Add river features</w:t>
       </w:r>
       <w:r>
         <w:t xml:space="preserve"> and labels</w:t>
       </w:r>
-      <w:bookmarkEnd w:id="4"/>
+      <w:bookmarkEnd w:id="3"/>
     </w:p>
     <w:p>
       <w:pPr>
@@ -4017,7 +3993,6 @@
         <w:rPr>
           <w:noProof/>
         </w:rPr>
-        <w:lastRenderedPageBreak/>
         <w:drawing>
           <wp:inline distT="0" distB="0" distL="0" distR="0" wp14:anchorId="726B11CE" wp14:editId="10970D3E">
             <wp:extent cx="3000000" cy="1342857"/>
@@ -4279,7 +4254,6 @@
         <w:rPr>
           <w:noProof/>
         </w:rPr>
-        <w:lastRenderedPageBreak/>
         <w:drawing>
           <wp:inline distT="0" distB="0" distL="0" distR="0" wp14:anchorId="534F8C34" wp14:editId="184A6932">
             <wp:extent cx="4304762" cy="1857143"/>
@@ -4315,6 +4289,20 @@
             </a:graphic>
           </wp:inline>
         </w:drawing>
+      </w:r>
+    </w:p>
+    <w:p>
+      <w:r>
+        <w:t xml:space="preserve">The label field allows you to select the attribute </w:t>
+      </w:r>
+      <w:r>
+        <w:t xml:space="preserve">(from the attribute table) </w:t>
+      </w:r>
+      <w:r>
+        <w:t xml:space="preserve">to use to label each feature </w:t>
+      </w:r>
+      <w:r>
+        <w:t xml:space="preserve">in the map. </w:t>
       </w:r>
     </w:p>
     <w:p>
@@ -4600,7 +4588,6 @@
         <w:rPr>
           <w:noProof/>
         </w:rPr>
-        <w:lastRenderedPageBreak/>
         <w:drawing>
           <wp:inline distT="0" distB="0" distL="0" distR="0" wp14:anchorId="7D511608" wp14:editId="33E81132">
             <wp:extent cx="5666667" cy="3504762"/>
@@ -4647,11 +4634,11 @@
       <w:pPr>
         <w:pStyle w:val="Stepheader-GIS"/>
       </w:pPr>
-      <w:bookmarkStart w:id="5" w:name="_Toc430258285"/>
+      <w:bookmarkStart w:id="4" w:name="_Toc430258285"/>
       <w:r>
         <w:t>Add state boundaries</w:t>
       </w:r>
-      <w:bookmarkEnd w:id="5"/>
+      <w:bookmarkEnd w:id="4"/>
     </w:p>
     <w:p>
       <w:pPr>
@@ -4678,7 +4665,6 @@
         <w:rPr>
           <w:noProof/>
         </w:rPr>
-        <w:lastRenderedPageBreak/>
         <w:drawing>
           <wp:inline distT="0" distB="0" distL="0" distR="0" wp14:anchorId="70AE45A3" wp14:editId="3636E8A7">
             <wp:extent cx="5943600" cy="3729355"/>
@@ -4928,7 +4914,6 @@
         <w:rPr>
           <w:noProof/>
         </w:rPr>
-        <w:lastRenderedPageBreak/>
         <w:drawing>
           <wp:inline distT="0" distB="0" distL="0" distR="0" wp14:anchorId="108D2296" wp14:editId="3E2C6B4B">
             <wp:extent cx="4761905" cy="2419048"/>
@@ -5040,11 +5025,11 @@
       <w:pPr>
         <w:pStyle w:val="Stepheader-GIS"/>
       </w:pPr>
-      <w:bookmarkStart w:id="6" w:name="_Toc430258286"/>
+      <w:bookmarkStart w:id="5" w:name="_Toc430258286"/>
       <w:r>
         <w:t>Symbolize cities by population</w:t>
       </w:r>
-      <w:bookmarkEnd w:id="6"/>
+      <w:bookmarkEnd w:id="5"/>
     </w:p>
     <w:p>
       <w:pPr>
@@ -5085,7 +5070,6 @@
         <w:pStyle w:val="Instructions-GIS"/>
       </w:pPr>
       <w:r>
-        <w:lastRenderedPageBreak/>
         <w:t xml:space="preserve">Select the </w:t>
       </w:r>
       <w:r>
@@ -5395,7 +5379,6 @@
         <w:rPr>
           <w:noProof/>
         </w:rPr>
-        <w:lastRenderedPageBreak/>
         <w:drawing>
           <wp:inline distT="0" distB="0" distL="0" distR="0" wp14:anchorId="3017A629" wp14:editId="164E3882">
             <wp:extent cx="3685032" cy="2825496"/>
@@ -5564,7 +5547,6 @@
         <w:rPr>
           <w:noProof/>
         </w:rPr>
-        <w:lastRenderedPageBreak/>
         <w:drawing>
           <wp:inline distT="0" distB="0" distL="0" distR="0" wp14:anchorId="443A4A8E" wp14:editId="54F51F1E">
             <wp:extent cx="5943600" cy="3893185"/>
@@ -5611,11 +5593,11 @@
       <w:pPr>
         <w:pStyle w:val="Stepheader-GIS"/>
       </w:pPr>
-      <w:bookmarkStart w:id="7" w:name="_Toc430258287"/>
+      <w:bookmarkStart w:id="6" w:name="_Toc430258287"/>
       <w:r>
         <w:t>The map layout</w:t>
       </w:r>
-      <w:bookmarkEnd w:id="7"/>
+      <w:bookmarkEnd w:id="6"/>
     </w:p>
     <w:p>
       <w:pPr>
@@ -5701,7 +5683,6 @@
         <w:rPr>
           <w:noProof/>
         </w:rPr>
-        <w:lastRenderedPageBreak/>
         <w:drawing>
           <wp:inline distT="0" distB="0" distL="0" distR="0" wp14:anchorId="7BC1A389" wp14:editId="2D34AEEE">
             <wp:extent cx="4448175" cy="3199740"/>
@@ -5922,7 +5903,6 @@
         <w:pStyle w:val="Instructions-GIS"/>
       </w:pPr>
       <w:r>
-        <w:lastRenderedPageBreak/>
         <w:t xml:space="preserve">From the </w:t>
       </w:r>
       <w:r>
@@ -6199,7 +6179,6 @@
         <w:rPr>
           <w:noProof/>
         </w:rPr>
-        <w:lastRenderedPageBreak/>
         <w:drawing>
           <wp:inline distT="0" distB="0" distL="0" distR="0" wp14:anchorId="02C245D2" wp14:editId="0DACC480">
             <wp:extent cx="5943600" cy="4810760"/>
@@ -6344,7 +6323,6 @@
         <w:rPr>
           <w:noProof/>
         </w:rPr>
-        <w:lastRenderedPageBreak/>
         <w:drawing>
           <wp:inline distT="0" distB="0" distL="0" distR="0" wp14:anchorId="0F4DC128" wp14:editId="2043831E">
             <wp:extent cx="1276191" cy="1523810"/>
@@ -6522,7 +6500,6 @@
         <w:rPr>
           <w:noProof/>
         </w:rPr>
-        <w:lastRenderedPageBreak/>
         <w:drawing>
           <wp:inline distT="0" distB="0" distL="0" distR="0" wp14:anchorId="51AB3ED3" wp14:editId="64D7BC58">
             <wp:extent cx="5200000" cy="933333"/>
@@ -6722,7 +6699,6 @@
         <w:rPr>
           <w:noProof/>
         </w:rPr>
-        <w:lastRenderedPageBreak/>
         <w:drawing>
           <wp:inline distT="0" distB="0" distL="0" distR="0">
             <wp:extent cx="6105525" cy="5006121"/>
@@ -6862,7 +6838,6 @@
         <w:rPr>
           <w:noProof/>
         </w:rPr>
-        <w:lastRenderedPageBreak/>
         <w:drawing>
           <wp:inline distT="0" distB="0" distL="0" distR="0" wp14:anchorId="42014455" wp14:editId="3C3B19EA">
             <wp:extent cx="2838450" cy="2190750"/>
@@ -7089,7 +7064,6 @@
         <w:rPr>
           <w:noProof/>
         </w:rPr>
-        <w:lastRenderedPageBreak/>
         <w:drawing>
           <wp:inline distT="0" distB="0" distL="0" distR="0" wp14:anchorId="2FC843E3" wp14:editId="494B5414">
             <wp:extent cx="2647949" cy="1752600"/>
@@ -7381,7 +7355,6 @@
         <w:rPr>
           <w:noProof/>
         </w:rPr>
-        <w:lastRenderedPageBreak/>
         <w:drawing>
           <wp:inline distT="0" distB="0" distL="0" distR="0" wp14:anchorId="1179A46B" wp14:editId="1A925D4F">
             <wp:extent cx="3114286" cy="1828572"/>
@@ -7580,7 +7553,6 @@
         <w:rPr>
           <w:noProof/>
         </w:rPr>
-        <w:lastRenderedPageBreak/>
         <w:drawing>
           <wp:inline distT="0" distB="0" distL="0" distR="0">
             <wp:extent cx="5975497" cy="4555787"/>
@@ -7628,11 +7600,11 @@
       <w:pPr>
         <w:pStyle w:val="Stepheader-GIS"/>
       </w:pPr>
-      <w:bookmarkStart w:id="8" w:name="_Toc430258288"/>
+      <w:bookmarkStart w:id="7" w:name="_Toc430258288"/>
       <w:r>
         <w:t>Adding additional elements to the map document</w:t>
       </w:r>
-      <w:bookmarkEnd w:id="8"/>
+      <w:bookmarkEnd w:id="7"/>
     </w:p>
     <w:p>
       <w:r>
@@ -7742,7 +7714,6 @@
         <w:rPr>
           <w:noProof/>
         </w:rPr>
-        <w:lastRenderedPageBreak/>
         <w:drawing>
           <wp:inline distT="0" distB="0" distL="0" distR="0" wp14:anchorId="55BDE333" wp14:editId="5AFD73AF">
             <wp:extent cx="3200000" cy="1180952"/>
@@ -7984,7 +7955,6 @@
         <w:rPr>
           <w:noProof/>
         </w:rPr>
-        <w:lastRenderedPageBreak/>
         <w:drawing>
           <wp:inline distT="0" distB="0" distL="0" distR="0" wp14:anchorId="46F38454" wp14:editId="34765F08">
             <wp:extent cx="3714286" cy="3761905"/>
@@ -8198,7 +8168,6 @@
         <w:rPr>
           <w:noProof/>
         </w:rPr>
-        <w:lastRenderedPageBreak/>
         <w:drawing>
           <wp:inline distT="0" distB="0" distL="0" distR="0" wp14:anchorId="1098BCC3" wp14:editId="415B29DD">
             <wp:extent cx="4095238" cy="1876191"/>
@@ -8402,7 +8371,6 @@
         <w:rPr>
           <w:noProof/>
         </w:rPr>
-        <w:lastRenderedPageBreak/>
         <w:drawing>
           <wp:inline distT="0" distB="0" distL="0" distR="0" wp14:anchorId="52C32F77" wp14:editId="2ABA2BD9">
             <wp:extent cx="4304762" cy="5657143"/>
@@ -8552,7 +8520,6 @@
         <w:rPr>
           <w:noProof/>
         </w:rPr>
-        <w:lastRenderedPageBreak/>
         <w:drawing>
           <wp:inline distT="0" distB="0" distL="0" distR="0">
             <wp:extent cx="4067743" cy="4658375"/>
@@ -8635,7 +8602,6 @@
         <w:rPr>
           <w:noProof/>
         </w:rPr>
-        <w:lastRenderedPageBreak/>
         <w:drawing>
           <wp:inline distT="0" distB="0" distL="0" distR="0" wp14:anchorId="19555918" wp14:editId="2D1BDD81">
             <wp:extent cx="3790476" cy="3104762"/>
@@ -8745,11 +8711,7 @@
         <w:t xml:space="preserve"> and make the edits within the layout view window. This provides more con</w:t>
       </w:r>
       <w:r>
-        <w:t xml:space="preserve">trol over the </w:t>
-      </w:r>
-      <w:r>
-        <w:lastRenderedPageBreak/>
-        <w:t>placement</w:t>
+        <w:t>trol over the placement</w:t>
       </w:r>
       <w:r>
         <w:t xml:space="preserve"> of the legend elements. </w:t>
@@ -8921,7 +8883,6 @@
         <w:rPr>
           <w:noProof/>
         </w:rPr>
-        <w:lastRenderedPageBreak/>
         <w:drawing>
           <wp:inline distT="0" distB="0" distL="0" distR="0" wp14:anchorId="3755C77D" wp14:editId="63485C0F">
             <wp:extent cx="2742857" cy="2114286"/>
@@ -9270,7 +9231,6 @@
         <w:rPr>
           <w:noProof/>
         </w:rPr>
-        <w:lastRenderedPageBreak/>
         <w:drawing>
           <wp:inline distT="0" distB="0" distL="0" distR="0" wp14:anchorId="7724FF6E" wp14:editId="71836B62">
             <wp:extent cx="5047619" cy="1666667"/>
@@ -9488,7 +9448,6 @@
         <w:rPr>
           <w:noProof/>
         </w:rPr>
-        <w:lastRenderedPageBreak/>
         <w:drawing>
           <wp:inline distT="0" distB="0" distL="0" distR="0" wp14:anchorId="25D98C03" wp14:editId="2F1C33C8">
             <wp:extent cx="2450592" cy="2039112"/>
@@ -9710,7 +9669,6 @@
         <w:rPr>
           <w:noProof/>
         </w:rPr>
-        <w:lastRenderedPageBreak/>
         <w:drawing>
           <wp:inline distT="0" distB="0" distL="0" distR="0">
             <wp:extent cx="3924848" cy="2238688"/>
@@ -9863,7 +9821,6 @@
           <w:sz w:val="20"/>
           <w:szCs w:val="20"/>
         </w:rPr>
-        <w:lastRenderedPageBreak/>
         <w:pict>
           <v:rect id="_x0000_i1028" style="width:0;height:.75pt" o:hralign="center" o:hrstd="t" o:hrnoshade="t" o:hr="t" fillcolor="#ccc" stroked="f"/>
         </w:pict>
@@ -9977,7 +9934,7 @@
           <w:tag w:val=""/>
           <w:id w:val="96376926"/>
           <w:dataBinding w:prefixMappings="xmlns:ns0='http://schemas.microsoft.com/office/2006/coverPageProps' " w:xpath="/ns0:CoverPageProperties[1]/ns0:PublishDate[1]" w:storeItemID="{55AF091B-3C7A-41E3-B477-F2FDAA23CFDA}"/>
-          <w:date w:fullDate="2016-08-24T00:00:00Z">
+          <w:date w:fullDate="2018-07-10T00:00:00Z">
             <w:dateFormat w:val="M/d/yyyy"/>
             <w:lid w:val="en-US"/>
             <w:storeMappedDataAs w:val="dateTime"/>
@@ -9993,7 +9950,7 @@
               <w:sz w:val="20"/>
               <w:szCs w:val="20"/>
             </w:rPr>
-            <w:t>8/24/2016</w:t>
+            <w:t>7/10/2018</w:t>
           </w:r>
         </w:sdtContent>
       </w:sdt>
@@ -10019,7 +9976,7 @@
 </file>
 
 <file path=word/numbering.xml><?xml version="1.0" encoding="utf-8"?>
-<w:numbering xmlns:wpc="http://schemas.microsoft.com/office/word/2010/wordprocessingCanvas" xmlns:mc="http://schemas.openxmlformats.org/markup-compatibility/2006" xmlns:o="urn:schemas-microsoft-com:office:office" xmlns:r="http://schemas.openxmlformats.org/officeDocument/2006/relationships" xmlns:m="http://schemas.openxmlformats.org/officeDocument/2006/math" xmlns:v="urn:schemas-microsoft-com:vml" xmlns:wp14="http://schemas.microsoft.com/office/word/2010/wordprocessingDrawing" xmlns:wp="http://schemas.openxmlformats.org/drawingml/2006/wordprocessingDrawing" xmlns:w10="urn:schemas-microsoft-com:office:word" xmlns:w="http://schemas.openxmlformats.org/wordprocessingml/2006/main" xmlns:w14="http://schemas.microsoft.com/office/word/2010/wordml" xmlns:w15="http://schemas.microsoft.com/office/word/2012/wordml" xmlns:wpg="http://schemas.microsoft.com/office/word/2010/wordprocessingGroup" xmlns:wpi="http://schemas.microsoft.com/office/word/2010/wordprocessingInk" xmlns:wne="http://schemas.microsoft.com/office/word/2006/wordml" xmlns:wps="http://schemas.microsoft.com/office/word/2010/wordprocessingShape" mc:Ignorable="w14 w15 wp14">
+<w:numbering xmlns:wpc="http://schemas.microsoft.com/office/word/2010/wordprocessingCanvas" xmlns:cx="http://schemas.microsoft.com/office/drawing/2014/chartex" xmlns:cx1="http://schemas.microsoft.com/office/drawing/2015/9/8/chartex" xmlns:mc="http://schemas.openxmlformats.org/markup-compatibility/2006" xmlns:o="urn:schemas-microsoft-com:office:office" xmlns:r="http://schemas.openxmlformats.org/officeDocument/2006/relationships" xmlns:m="http://schemas.openxmlformats.org/officeDocument/2006/math" xmlns:v="urn:schemas-microsoft-com:vml" xmlns:wp14="http://schemas.microsoft.com/office/word/2010/wordprocessingDrawing" xmlns:wp="http://schemas.openxmlformats.org/drawingml/2006/wordprocessingDrawing" xmlns:w10="urn:schemas-microsoft-com:office:word" xmlns:w="http://schemas.openxmlformats.org/wordprocessingml/2006/main" xmlns:w14="http://schemas.microsoft.com/office/word/2010/wordml" xmlns:w15="http://schemas.microsoft.com/office/word/2012/wordml" xmlns:w16se="http://schemas.microsoft.com/office/word/2015/wordml/symex" xmlns:wpg="http://schemas.microsoft.com/office/word/2010/wordprocessingGroup" xmlns:wpi="http://schemas.microsoft.com/office/word/2010/wordprocessingInk" xmlns:wne="http://schemas.microsoft.com/office/word/2006/wordml" xmlns:wps="http://schemas.microsoft.com/office/word/2010/wordprocessingShape" mc:Ignorable="w14 w15 w16se wp14">
   <w:abstractNum w:abstractNumId="0" w15:restartNumberingAfterBreak="0">
     <w:nsid w:val="0C717DE4"/>
     <w:multiLevelType w:val="hybridMultilevel"/>
@@ -10643,7 +10600,7 @@
 </file>
 
 <file path=word/styles.xml><?xml version="1.0" encoding="utf-8"?>
-<w:styles xmlns:mc="http://schemas.openxmlformats.org/markup-compatibility/2006" xmlns:r="http://schemas.openxmlformats.org/officeDocument/2006/relationships" xmlns:w="http://schemas.openxmlformats.org/wordprocessingml/2006/main" xmlns:w14="http://schemas.microsoft.com/office/word/2010/wordml" xmlns:w15="http://schemas.microsoft.com/office/word/2012/wordml" mc:Ignorable="w14 w15">
+<w:styles xmlns:mc="http://schemas.openxmlformats.org/markup-compatibility/2006" xmlns:r="http://schemas.openxmlformats.org/officeDocument/2006/relationships" xmlns:w="http://schemas.openxmlformats.org/wordprocessingml/2006/main" xmlns:w14="http://schemas.microsoft.com/office/word/2010/wordml" xmlns:w15="http://schemas.microsoft.com/office/word/2012/wordml" xmlns:w16se="http://schemas.microsoft.com/office/word/2015/wordml/symex" mc:Ignorable="w14 w15 w16se">
   <w:docDefaults>
     <w:rPrDefault>
       <w:rPr>
@@ -11834,7 +11791,7 @@
 
 <file path=customXml/item1.xml><?xml version="1.0" encoding="utf-8"?>
 <CoverPageProperties xmlns="http://schemas.microsoft.com/office/2006/coverPageProps">
-  <PublishDate>2016-08-24T00:00:00</PublishDate>
+  <PublishDate>2018-07-10T00:00:00</PublishDate>
   <Abstract/>
   <CompanyAddress/>
   <CompanyPhone/>
@@ -11856,7 +11813,7 @@
 </file>
 
 <file path=customXml/itemProps2.xml><?xml version="1.0" encoding="utf-8"?>
-<ds:datastoreItem xmlns:ds="http://schemas.openxmlformats.org/officeDocument/2006/customXml" ds:itemID="{1A8998E4-FF4A-4371-A3B6-D01726B3B287}">
+<ds:datastoreItem xmlns:ds="http://schemas.openxmlformats.org/officeDocument/2006/customXml" ds:itemID="{1E43992D-9B06-4697-BF87-9BF006130AE2}">
   <ds:schemaRefs>
     <ds:schemaRef ds:uri="http://schemas.openxmlformats.org/officeDocument/2006/bibliography"/>
   </ds:schemaRefs>

</xml_diff>